<commit_message>
Revert "Update Algorithm Snapch-UTT.docx"
This reverts commit f19ea61377eeb0e5ca8791830064dcd1e4748607.
</commit_message>
<xml_diff>
--- a/Algorithm Snapch-UTT.docx
+++ b/Algorithm Snapch-UTT.docx
@@ -460,15 +460,17 @@
         </w:rPr>
         <w:t xml:space="preserve">Allow a specific student to follow others and displays his list of </w:t>
       </w:r>
-      <w:r>
-        <w:rPr>
-          <w:rFonts w:ascii="Calibri" w:hAnsi="Calibri" w:cs="Calibri"/>
-          <w:sz w:val="28"/>
-          <w:szCs w:val="28"/>
-          <w:lang w:val="en-US"/>
-        </w:rPr>
-        <w:t>followers</w:t>
-      </w:r>
+      <w:proofErr w:type="gramStart"/>
+      <w:r>
+        <w:rPr>
+          <w:rFonts w:ascii="Calibri" w:hAnsi="Calibri" w:cs="Calibri"/>
+          <w:sz w:val="28"/>
+          <w:szCs w:val="28"/>
+          <w:lang w:val="en-US"/>
+        </w:rPr>
+        <w:t>follower</w:t>
+      </w:r>
+      <w:proofErr w:type="gramEnd"/>
       <w:r>
         <w:rPr>
           <w:rFonts w:ascii="Calibri" w:hAnsi="Calibri" w:cs="Calibri"/>
@@ -2291,7 +2293,7 @@
         <mc:AlternateContent>
           <mc:Choice Requires="wps">
             <w:drawing>
-              <wp:anchor distT="0" distB="0" distL="114300" distR="114300" simplePos="0" relativeHeight="251660288" behindDoc="1" locked="0" layoutInCell="1" allowOverlap="1" wp14:anchorId="615A97F8" wp14:editId="22C47216">
+              <wp:anchor distT="0" distB="0" distL="114300" distR="114300" simplePos="0" relativeHeight="251660288" behindDoc="1" locked="0" layoutInCell="1" allowOverlap="1" wp14:anchorId="615A97F8" wp14:editId="345F081B">
                 <wp:simplePos x="0" y="0"/>
                 <wp:positionH relativeFrom="column">
                   <wp:posOffset>-635</wp:posOffset>
@@ -2447,7 +2449,7 @@
           <w:lang w:val="en-US"/>
         </w:rPr>
         <w:drawing>
-          <wp:anchor distT="0" distB="0" distL="114300" distR="114300" simplePos="0" relativeHeight="251658240" behindDoc="1" locked="0" layoutInCell="1" allowOverlap="1" wp14:anchorId="25D9662F" wp14:editId="5FF9F0E6">
+          <wp:anchor distT="0" distB="0" distL="114300" distR="114300" simplePos="0" relativeHeight="251658240" behindDoc="1" locked="0" layoutInCell="1" allowOverlap="1" wp14:anchorId="25D9662F" wp14:editId="13C37E15">
             <wp:simplePos x="0" y="0"/>
             <wp:positionH relativeFrom="column">
               <wp:posOffset>-635</wp:posOffset>
@@ -3332,7 +3334,17 @@
           <w:szCs w:val="28"/>
           <w:lang w:val="en-US"/>
         </w:rPr>
-        <w:t xml:space="preserve">, student A want to follow B and C, then </w:t>
+        <w:t xml:space="preserve">, student A </w:t>
+      </w:r>
+      <w:r>
+        <w:rPr>
+          <w:rFonts w:ascii="Calibri" w:hAnsi="Calibri" w:cs="Calibri"/>
+          <w:color w:val="808080" w:themeColor="background1" w:themeShade="80"/>
+          <w:sz w:val="28"/>
+          <w:szCs w:val="28"/>
+          <w:lang w:val="en-US"/>
+        </w:rPr>
+        <w:t xml:space="preserve">want to follow B and C, then </w:t>
       </w:r>
       <w:r>
         <w:rPr>

</xml_diff>